<commit_message>
Har rettet til, så man kan implementerer den
</commit_message>
<xml_diff>
--- a/Documentation/05 - Test/Test Suite for OC15 - beregnSigmaB.docx
+++ b/Documentation/05 - Test/Test Suite for OC15 - beregnSigmaB.docx
@@ -136,14 +136,17 @@
             </w:r>
             <w:proofErr w:type="spellEnd"/>
             <w:r>
-              <w:t xml:space="preserve"> Mb hvor</w:t>
-            </w:r>
-            <w:r>
-              <w:br/>
-            </w:r>
-            <w:proofErr w:type="spellStart"/>
-            <w:r>
-              <w:t>Mb.nmm</w:t>
+              <w:t xml:space="preserve"> mb hvor</w:t>
+            </w:r>
+            <w:r>
+              <w:br/>
+            </w:r>
+            <w:proofErr w:type="spellStart"/>
+            <w:r>
+              <w:t>m</w:t>
+            </w:r>
+            <w:r>
+              <w:t>b.nmm</w:t>
             </w:r>
             <w:proofErr w:type="spellEnd"/>
             <w:r>
@@ -154,22 +157,48 @@
             </w:r>
             <w:r>
               <w:br/>
-              <w:t>Inertimomentet I hvor</w:t>
-            </w:r>
-            <w:r>
-              <w:br/>
-              <w:t>I.mm4 = 10</w:t>
-            </w:r>
-            <w:r>
-              <w:br/>
-            </w:r>
-            <w:r>
-              <w:br/>
-              <w:t xml:space="preserve">E </w:t>
-            </w:r>
-            <w:proofErr w:type="spellStart"/>
-            <w:r>
-              <w:t>e</w:t>
+              <w:t>Inertimomentet i hvor</w:t>
+            </w:r>
+            <w:r>
+              <w:br/>
+              <w:t>i.mm4 = 10</w:t>
+            </w:r>
+            <w:r>
+              <w:br/>
+            </w:r>
+            <w:r>
+              <w:br/>
+            </w:r>
+            <w:proofErr w:type="spellStart"/>
+            <w:r>
+              <w:t>HalvProfilhoejde</w:t>
+            </w:r>
+            <w:proofErr w:type="spellEnd"/>
+            <w:r>
+              <w:t xml:space="preserve"> e hvor</w:t>
+            </w:r>
+            <w:r>
+              <w:br/>
+              <w:t>e.mm = 20</w:t>
+            </w:r>
+          </w:p>
+        </w:tc>
+        <w:tc>
+          <w:tcPr>
+            <w:tcW w:w="3210" w:type="dxa"/>
+          </w:tcPr>
+          <w:p>
+            <w:proofErr w:type="spellStart"/>
+            <w:r>
+              <w:t>Boejningsspaending</w:t>
+            </w:r>
+            <w:proofErr w:type="spellEnd"/>
+            <w:r>
+              <w:t xml:space="preserve"> </w:t>
+            </w:r>
+            <w:proofErr w:type="spellStart"/>
+            <w:r>
+              <w:t>sigmaB</w:t>
             </w:r>
             <w:proofErr w:type="spellEnd"/>
             <w:r>
@@ -177,22 +206,28 @@
             </w:r>
             <w:r>
               <w:br/>
-              <w:t>e.mm = 20</w:t>
-            </w:r>
-          </w:p>
-        </w:tc>
-        <w:tc>
-          <w:tcPr>
-            <w:tcW w:w="3210" w:type="dxa"/>
-          </w:tcPr>
-          <w:p>
-            <w:proofErr w:type="spellStart"/>
-            <w:r>
-              <w:t>Boejningsspaending</w:t>
-            </w:r>
-            <w:proofErr w:type="spellEnd"/>
-            <w:r>
-              <w:t xml:space="preserve"> </w:t>
+              <w:t xml:space="preserve">sigmaB.nmm2 = </w:t>
+            </w:r>
+            <w:r>
+              <w:t>1</w:t>
+            </w:r>
+            <w:r>
+              <w:br/>
+            </w:r>
+            <w:r>
+              <w:br/>
+            </w:r>
+            <w:proofErr w:type="spellStart"/>
+            <w:r>
+              <w:t>sigmaB.mellemregning</w:t>
+            </w:r>
+            <w:proofErr w:type="spellEnd"/>
+            <w:r>
+              <w:t xml:space="preserve"> er sat til</w:t>
+            </w:r>
+            <w:r>
+              <w:br/>
+              <w:t>”</w:t>
             </w:r>
             <w:proofErr w:type="spellStart"/>
             <w:r>
@@ -200,21 +235,10 @@
             </w:r>
             <w:proofErr w:type="spellEnd"/>
             <w:r>
-              <w:t xml:space="preserve"> hvor</w:t>
-            </w:r>
-            <w:r>
-              <w:br/>
-              <w:t xml:space="preserve">sigmaB.nmm2 = </w:t>
-            </w:r>
-            <w:r>
-              <w:t>1</w:t>
-            </w:r>
-            <w:r>
-              <w:br/>
-            </w:r>
-            <w:r>
-              <w:br/>
-            </w:r>
+              <w:t xml:space="preserve">= mb*e/i” + ”\n” + ” 1= 0.5*20/10” </w:t>
+            </w:r>
+            <w:bookmarkStart w:id="0" w:name="_GoBack"/>
+            <w:bookmarkEnd w:id="0"/>
           </w:p>
         </w:tc>
       </w:tr>
@@ -236,14 +260,11 @@
           <w:p>
             <w:proofErr w:type="spellStart"/>
             <w:r>
-              <w:t>Boejningsm</w:t>
-            </w:r>
-            <w:r>
-              <w:t>oment</w:t>
-            </w:r>
-            <w:proofErr w:type="spellEnd"/>
-            <w:r>
-              <w:t xml:space="preserve"> Mb er </w:t>
+              <w:t>Boejningsmoment</w:t>
+            </w:r>
+            <w:proofErr w:type="spellEnd"/>
+            <w:r>
+              <w:t xml:space="preserve"> mb er </w:t>
             </w:r>
             <w:proofErr w:type="spellStart"/>
             <w:r>
@@ -258,28 +279,31 @@
             </w:r>
             <w:r>
               <w:br/>
-            </w:r>
-            <w:r>
-              <w:t>Inertimomentet I hvor</w:t>
-            </w:r>
-            <w:r>
-              <w:br/>
-              <w:t>I.mm4 = 40</w:t>
-            </w:r>
-            <w:r>
-              <w:br/>
-            </w:r>
-            <w:r>
-              <w:br/>
-              <w:t xml:space="preserve">E </w:t>
-            </w:r>
-            <w:proofErr w:type="spellStart"/>
-            <w:r>
-              <w:t>e</w:t>
-            </w:r>
-            <w:proofErr w:type="spellEnd"/>
+              <w:t>Inertimomentet i</w:t>
+            </w:r>
             <w:r>
               <w:t xml:space="preserve"> hvor</w:t>
+            </w:r>
+            <w:r>
+              <w:br/>
+              <w:t>i</w:t>
+            </w:r>
+            <w:r>
+              <w:t>.mm4 = 40</w:t>
+            </w:r>
+            <w:r>
+              <w:br/>
+            </w:r>
+            <w:r>
+              <w:br/>
+            </w:r>
+            <w:proofErr w:type="spellStart"/>
+            <w:r>
+              <w:t>HalvProfilhoejde</w:t>
+            </w:r>
+            <w:proofErr w:type="spellEnd"/>
+            <w:r>
+              <w:t xml:space="preserve"> e hvor</w:t>
             </w:r>
             <w:r>
               <w:br/>
@@ -318,21 +342,18 @@
           <w:p>
             <w:proofErr w:type="spellStart"/>
             <w:r>
-              <w:t>Boejningsm</w:t>
-            </w:r>
-            <w:r>
-              <w:t>oment</w:t>
-            </w:r>
-            <w:proofErr w:type="spellEnd"/>
-            <w:r>
-              <w:t xml:space="preserve"> Mb hvor</w:t>
-            </w:r>
-            <w:r>
-              <w:br/>
-            </w:r>
-            <w:proofErr w:type="spellStart"/>
-            <w:r>
-              <w:t>Mb.nmm</w:t>
+              <w:t>Boejningsmoment</w:t>
+            </w:r>
+            <w:proofErr w:type="spellEnd"/>
+            <w:r>
+              <w:t xml:space="preserve"> mb hvor</w:t>
+            </w:r>
+            <w:r>
+              <w:br/>
+            </w:r>
+            <w:proofErr w:type="spellStart"/>
+            <w:r>
+              <w:t>mb.nmm</w:t>
             </w:r>
             <w:proofErr w:type="spellEnd"/>
             <w:r>
@@ -343,7 +364,10 @@
             </w:r>
             <w:r>
               <w:br/>
-              <w:t xml:space="preserve">Inertimomentet I er </w:t>
+              <w:t>Inertimomentet i</w:t>
+            </w:r>
+            <w:r>
+              <w:t xml:space="preserve"> er </w:t>
             </w:r>
             <w:proofErr w:type="spellStart"/>
             <w:r>
@@ -358,15 +382,14 @@
             </w:r>
             <w:r>
               <w:br/>
-              <w:t xml:space="preserve">E </w:t>
-            </w:r>
-            <w:proofErr w:type="spellStart"/>
-            <w:r>
-              <w:t>e</w:t>
-            </w:r>
-            <w:proofErr w:type="spellEnd"/>
-            <w:r>
-              <w:t xml:space="preserve"> hvor</w:t>
+            </w:r>
+            <w:proofErr w:type="spellStart"/>
+            <w:r>
+              <w:t>HalvProfilhoejde</w:t>
+            </w:r>
+            <w:proofErr w:type="spellEnd"/>
+            <w:r>
+              <w:t xml:space="preserve"> e hvor</w:t>
             </w:r>
             <w:r>
               <w:br/>
@@ -381,12 +404,7 @@
           <w:p>
             <w:proofErr w:type="spellStart"/>
             <w:r>
-              <w:t>InertimomentetEjD</w:t>
-            </w:r>
-            <w:bookmarkStart w:id="0" w:name="_GoBack"/>
-            <w:bookmarkEnd w:id="0"/>
-            <w:r>
-              <w:t>efineretException</w:t>
+              <w:t>InertimomentetEjDefineretException</w:t>
             </w:r>
             <w:proofErr w:type="spellEnd"/>
           </w:p>
@@ -410,21 +428,18 @@
           <w:p>
             <w:proofErr w:type="spellStart"/>
             <w:r>
-              <w:t>Boejningsm</w:t>
-            </w:r>
-            <w:r>
-              <w:t>oment</w:t>
-            </w:r>
-            <w:proofErr w:type="spellEnd"/>
-            <w:r>
-              <w:t xml:space="preserve"> Mb hvor</w:t>
-            </w:r>
-            <w:r>
-              <w:br/>
-            </w:r>
-            <w:proofErr w:type="spellStart"/>
-            <w:r>
-              <w:t>Mb.nmm</w:t>
+              <w:t>Boejningsmoment</w:t>
+            </w:r>
+            <w:proofErr w:type="spellEnd"/>
+            <w:r>
+              <w:t xml:space="preserve"> mb hvor</w:t>
+            </w:r>
+            <w:r>
+              <w:br/>
+            </w:r>
+            <w:proofErr w:type="spellStart"/>
+            <w:r>
+              <w:t>mb.nmm</w:t>
             </w:r>
             <w:proofErr w:type="spellEnd"/>
             <w:r>
@@ -435,21 +450,28 @@
             </w:r>
             <w:r>
               <w:br/>
-              <w:t>Inertimome</w:t>
-            </w:r>
-            <w:r>
-              <w:t>ntet I hvor</w:t>
-            </w:r>
-            <w:r>
-              <w:br/>
-              <w:t>I.mm4 = 30</w:t>
-            </w:r>
-            <w:r>
-              <w:br/>
-            </w:r>
-            <w:r>
-              <w:br/>
-              <w:t xml:space="preserve">E </w:t>
+              <w:t>Inertimomentet i hvor</w:t>
+            </w:r>
+            <w:r>
+              <w:br/>
+              <w:t>i</w:t>
+            </w:r>
+            <w:r>
+              <w:t>.mm4 = 30</w:t>
+            </w:r>
+            <w:r>
+              <w:br/>
+            </w:r>
+            <w:r>
+              <w:br/>
+            </w:r>
+            <w:proofErr w:type="spellStart"/>
+            <w:r>
+              <w:t>HalvProfilhoejde</w:t>
+            </w:r>
+            <w:proofErr w:type="spellEnd"/>
+            <w:r>
+              <w:t xml:space="preserve"> </w:t>
             </w:r>
             <w:proofErr w:type="spellStart"/>
             <w:r>
@@ -476,7 +498,10 @@
           <w:p>
             <w:proofErr w:type="spellStart"/>
             <w:r>
-              <w:t>EEjDefineretException</w:t>
+              <w:t>HalvProfilhoejde</w:t>
+            </w:r>
+            <w:r>
+              <w:t>EjDefineretException</w:t>
             </w:r>
             <w:proofErr w:type="spellEnd"/>
           </w:p>

</xml_diff>